<commit_message>
Added join to the select queries for DB
Embelished the queries to display names for products and packages
</commit_message>
<xml_diff>
--- a/Task List.docx
+++ b/Task List.docx
@@ -113,180 +113,174 @@
       <w:r>
         <w:t>Product_suppliers</w:t>
       </w:r>
-      <w:proofErr w:type="spellEnd"/>
-      <w:r>
-        <w:t xml:space="preserve"> //does not need to be displayed</w:t>
-      </w:r>
-    </w:p>
-    <w:p>
-      <w:pPr>
-        <w:pStyle w:val="ListParagraph"/>
-        <w:numPr>
-          <w:ilvl w:val="1"/>
-          <w:numId w:val="1"/>
-        </w:numPr>
-      </w:pPr>
-      <w:r>
-        <w:t>Suppliers</w:t>
-      </w:r>
-      <w:r>
-        <w:t xml:space="preserve"> //Anthony</w:t>
-      </w:r>
-    </w:p>
-    <w:p>
-      <w:pPr>
-        <w:pStyle w:val="ListParagraph"/>
-        <w:numPr>
-          <w:ilvl w:val="1"/>
-          <w:numId w:val="1"/>
-        </w:numPr>
-      </w:pPr>
-      <w:proofErr w:type="spellStart"/>
-      <w:r>
-        <w:t>Packages_products_suppliers</w:t>
-      </w:r>
-      <w:proofErr w:type="spellEnd"/>
-      <w:r>
-        <w:t xml:space="preserve"> //does not need to be displayed</w:t>
-      </w:r>
-    </w:p>
-    <w:p>
-      <w:pPr>
-        <w:pStyle w:val="ListParagraph"/>
-        <w:numPr>
-          <w:ilvl w:val="0"/>
-          <w:numId w:val="1"/>
-        </w:numPr>
-      </w:pPr>
-      <w:r>
-        <w:t>Data validation // Jared requests</w:t>
-      </w:r>
-    </w:p>
-    <w:p>
-      <w:pPr>
-        <w:pStyle w:val="ListParagraph"/>
-        <w:numPr>
-          <w:ilvl w:val="1"/>
-          <w:numId w:val="1"/>
-        </w:numPr>
-      </w:pPr>
-      <w:r>
-        <w:t>Commission less than base price</w:t>
-      </w:r>
-    </w:p>
-    <w:p>
-      <w:pPr>
-        <w:pStyle w:val="ListParagraph"/>
-        <w:numPr>
-          <w:ilvl w:val="1"/>
-          <w:numId w:val="1"/>
-        </w:numPr>
-      </w:pPr>
-      <w:r>
-        <w:t>Package end date later than start date</w:t>
-      </w:r>
-    </w:p>
-    <w:p>
-      <w:pPr>
-        <w:pStyle w:val="ListParagraph"/>
-        <w:numPr>
-          <w:ilvl w:val="1"/>
-          <w:numId w:val="1"/>
-        </w:numPr>
-      </w:pPr>
-      <w:r>
-        <w:t>Package name and description cannot be null</w:t>
-      </w:r>
-    </w:p>
-    <w:p>
-      <w:pPr>
-        <w:pStyle w:val="ListParagraph"/>
-        <w:numPr>
-          <w:ilvl w:val="0"/>
-          <w:numId w:val="1"/>
-        </w:numPr>
-      </w:pPr>
-      <w:r>
-        <w:t>Create GUI</w:t>
-      </w:r>
-      <w:r>
-        <w:t xml:space="preserve"> //</w:t>
-      </w:r>
-      <w:proofErr w:type="spellStart"/>
-      <w:r>
-        <w:t>Zoha</w:t>
-      </w:r>
-      <w:proofErr w:type="spellEnd"/>
-      <w:r>
-        <w:t xml:space="preserve"> requests</w:t>
-      </w:r>
-    </w:p>
-    <w:p>
-      <w:pPr>
-        <w:pStyle w:val="ListParagraph"/>
-        <w:numPr>
-          <w:ilvl w:val="1"/>
-          <w:numId w:val="1"/>
-        </w:numPr>
-      </w:pPr>
-      <w:r>
-        <w:t>Each on separate tabs</w:t>
-      </w:r>
-    </w:p>
-    <w:p>
-      <w:pPr>
-        <w:pStyle w:val="ListParagraph"/>
-        <w:numPr>
-          <w:ilvl w:val="1"/>
-          <w:numId w:val="1"/>
-        </w:numPr>
-      </w:pPr>
-      <w:r>
-        <w:t>Or dropdown combo box</w:t>
-      </w:r>
-    </w:p>
-    <w:p>
-      <w:pPr>
-        <w:pStyle w:val="ListParagraph"/>
-        <w:numPr>
-          <w:ilvl w:val="0"/>
-          <w:numId w:val="1"/>
-        </w:numPr>
-      </w:pPr>
-      <w:r>
-        <w:t>Connect tables</w:t>
-      </w:r>
-    </w:p>
-    <w:p>
-      <w:pPr>
-        <w:pStyle w:val="ListParagraph"/>
-        <w:numPr>
-          <w:ilvl w:val="0"/>
-          <w:numId w:val="1"/>
-        </w:numPr>
-      </w:pPr>
-      <w:r>
-        <w:t>Create Classes</w:t>
-      </w:r>
-    </w:p>
-    <w:p>
-      <w:pPr>
-        <w:pStyle w:val="ListParagraph"/>
-        <w:numPr>
-          <w:ilvl w:val="0"/>
-          <w:numId w:val="1"/>
-        </w:numPr>
-      </w:pPr>
-      <w:r>
-        <w:t>Create databases for tables and necessary methods</w:t>
-      </w:r>
-    </w:p>
-    <w:p>
-      <w:r>
-        <w:t>Regroup on Wednesday</w:t>
-      </w:r>
       <w:bookmarkStart w:id="0" w:name="_GoBack"/>
       <w:bookmarkEnd w:id="0"/>
+      <w:proofErr w:type="spellEnd"/>
+    </w:p>
+    <w:p>
+      <w:pPr>
+        <w:pStyle w:val="ListParagraph"/>
+        <w:numPr>
+          <w:ilvl w:val="1"/>
+          <w:numId w:val="1"/>
+        </w:numPr>
+      </w:pPr>
+      <w:r>
+        <w:t>Suppliers</w:t>
+      </w:r>
+      <w:r>
+        <w:t xml:space="preserve"> //Anthony</w:t>
+      </w:r>
+    </w:p>
+    <w:p>
+      <w:pPr>
+        <w:pStyle w:val="ListParagraph"/>
+        <w:numPr>
+          <w:ilvl w:val="1"/>
+          <w:numId w:val="1"/>
+        </w:numPr>
+      </w:pPr>
+      <w:proofErr w:type="spellStart"/>
+      <w:r>
+        <w:t>Packages_products_suppliers</w:t>
+      </w:r>
+      <w:proofErr w:type="spellEnd"/>
+    </w:p>
+    <w:p>
+      <w:pPr>
+        <w:pStyle w:val="ListParagraph"/>
+        <w:numPr>
+          <w:ilvl w:val="0"/>
+          <w:numId w:val="1"/>
+        </w:numPr>
+      </w:pPr>
+      <w:r>
+        <w:t>Data validation // Jared requests</w:t>
+      </w:r>
+    </w:p>
+    <w:p>
+      <w:pPr>
+        <w:pStyle w:val="ListParagraph"/>
+        <w:numPr>
+          <w:ilvl w:val="1"/>
+          <w:numId w:val="1"/>
+        </w:numPr>
+      </w:pPr>
+      <w:r>
+        <w:t>Commission less than base price</w:t>
+      </w:r>
+    </w:p>
+    <w:p>
+      <w:pPr>
+        <w:pStyle w:val="ListParagraph"/>
+        <w:numPr>
+          <w:ilvl w:val="1"/>
+          <w:numId w:val="1"/>
+        </w:numPr>
+      </w:pPr>
+      <w:r>
+        <w:t>Package end date later than start date</w:t>
+      </w:r>
+    </w:p>
+    <w:p>
+      <w:pPr>
+        <w:pStyle w:val="ListParagraph"/>
+        <w:numPr>
+          <w:ilvl w:val="1"/>
+          <w:numId w:val="1"/>
+        </w:numPr>
+      </w:pPr>
+      <w:r>
+        <w:t>Package name and description cannot be null</w:t>
+      </w:r>
+    </w:p>
+    <w:p>
+      <w:pPr>
+        <w:pStyle w:val="ListParagraph"/>
+        <w:numPr>
+          <w:ilvl w:val="0"/>
+          <w:numId w:val="1"/>
+        </w:numPr>
+      </w:pPr>
+      <w:r>
+        <w:t>Create GUI</w:t>
+      </w:r>
+      <w:r>
+        <w:t xml:space="preserve"> //</w:t>
+      </w:r>
+      <w:proofErr w:type="spellStart"/>
+      <w:r>
+        <w:t>Zoha</w:t>
+      </w:r>
+      <w:proofErr w:type="spellEnd"/>
+      <w:r>
+        <w:t xml:space="preserve"> requests</w:t>
+      </w:r>
+    </w:p>
+    <w:p>
+      <w:pPr>
+        <w:pStyle w:val="ListParagraph"/>
+        <w:numPr>
+          <w:ilvl w:val="1"/>
+          <w:numId w:val="1"/>
+        </w:numPr>
+      </w:pPr>
+      <w:r>
+        <w:t>Each on separate tabs</w:t>
+      </w:r>
+    </w:p>
+    <w:p>
+      <w:pPr>
+        <w:pStyle w:val="ListParagraph"/>
+        <w:numPr>
+          <w:ilvl w:val="1"/>
+          <w:numId w:val="1"/>
+        </w:numPr>
+      </w:pPr>
+      <w:r>
+        <w:t>Or dropdown combo box</w:t>
+      </w:r>
+    </w:p>
+    <w:p>
+      <w:pPr>
+        <w:pStyle w:val="ListParagraph"/>
+        <w:numPr>
+          <w:ilvl w:val="0"/>
+          <w:numId w:val="1"/>
+        </w:numPr>
+      </w:pPr>
+      <w:r>
+        <w:t>Connect tables</w:t>
+      </w:r>
+    </w:p>
+    <w:p>
+      <w:pPr>
+        <w:pStyle w:val="ListParagraph"/>
+        <w:numPr>
+          <w:ilvl w:val="0"/>
+          <w:numId w:val="1"/>
+        </w:numPr>
+      </w:pPr>
+      <w:r>
+        <w:t>Create Classes</w:t>
+      </w:r>
+    </w:p>
+    <w:p>
+      <w:pPr>
+        <w:pStyle w:val="ListParagraph"/>
+        <w:numPr>
+          <w:ilvl w:val="0"/>
+          <w:numId w:val="1"/>
+        </w:numPr>
+      </w:pPr>
+      <w:r>
+        <w:t>Create databases for tables and necessary methods</w:t>
+      </w:r>
+    </w:p>
+    <w:p>
+      <w:r>
+        <w:t>Regroup on Wednesday</w:t>
+      </w:r>
     </w:p>
     <w:sectPr>
       <w:pgSz w:w="12240" w:h="15840"/>

</xml_diff>